<commit_message>
fixed a lot of citations, tried to address some reviewer comments
</commit_message>
<xml_diff>
--- a/editorial_reviews/Notes Rev 1 First report of the.docx
+++ b/editorial_reviews/Notes Rev 1 First report of the.docx
@@ -542,10 +542,7 @@
         </mc:AlternateContent>
       </w:r>
       <w:r>
-        <w:t>University of Florida, Department of Entomology and Nematolog</w:t>
-      </w:r>
-      <w:r>
-        <w:t>y, Tropical Research and Education Center, Homestead FL 33031</w:t>
+        <w:t>University of Florida, Department of Entomology and Nematology, Tropical Research and Education Center, Homestead FL 33031</w:t>
       </w:r>
     </w:p>
     <w:p>
@@ -580,10 +577,7 @@
         <w:ind w:right="6" w:hanging="87"/>
       </w:pPr>
       <w:r>
-        <w:t>University of Florida, Department of Plant Pathology, North Florida</w:t>
-      </w:r>
-      <w:r>
-        <w:t xml:space="preserve"> Research and </w:t>
+        <w:t xml:space="preserve">University of Florida, Department of Plant Pathology, North Florida Research and </w:t>
       </w:r>
     </w:p>
     <w:p>
@@ -958,10 +952,7 @@
                                 <w:ind w:left="0" w:firstLine="0"/>
                               </w:pPr>
                               <w:r>
-                                <w:t xml:space="preserve"> Plant Pathology Department, University of Florida, Gain</w:t>
-                              </w:r>
-                              <w:r>
-                                <w:t>esville, FL 32611</w:t>
+                                <w:t xml:space="preserve"> Plant Pathology Department, University of Florida, Gainesville, FL 32611</w:t>
                               </w:r>
                             </w:p>
                           </w:txbxContent>
@@ -1321,10 +1312,7 @@
                               </w:r>
                               <w:proofErr w:type="spellStart"/>
                               <w:r>
-                                <w:t>Tromb</w:t>
-                              </w:r>
-                              <w:r>
-                                <w:t>idiformes</w:t>
+                                <w:t>Trombidiformes</w:t>
                               </w:r>
                               <w:proofErr w:type="spellEnd"/>
                               <w:r>
@@ -2834,10 +2822,7 @@
                           <w:ind w:left="0" w:firstLine="0"/>
                         </w:pPr>
                         <w:r>
-                          <w:t xml:space="preserve"> Plant Pathology Department, University of Florida, Gain</w:t>
-                        </w:r>
-                        <w:r>
-                          <w:t>esville, FL 32611</w:t>
+                          <w:t xml:space="preserve"> Plant Pathology Department, University of Florida, Gainesville, FL 32611</w:t>
                         </w:r>
                       </w:p>
                     </w:txbxContent>
@@ -3044,10 +3029,7 @@
                         </w:r>
                         <w:proofErr w:type="spellStart"/>
                         <w:r>
-                          <w:t>Tromb</w:t>
-                        </w:r>
-                        <w:r>
-                          <w:t>idiformes</w:t>
+                          <w:t>Trombidiformes</w:t>
                         </w:r>
                         <w:proofErr w:type="spellEnd"/>
                         <w:r>
@@ -4057,10 +4039,7 @@
       </w:r>
       <w:proofErr w:type="spellEnd"/>
       <w:r>
-        <w:t xml:space="preserve"> from multiple locations. Our data suggested that OF</w:t>
-      </w:r>
-      <w:r>
-        <w:t>V is widely distributed in Florida and might be a threat for various plant species and possibly citrus growing in the southeastern US.</w:t>
+        <w:t xml:space="preserve"> from multiple locations. Our data suggested that OFV is widely distributed in Florida and might be a threat for various plant species and possibly citrus growing in the southeastern US.</w:t>
       </w:r>
     </w:p>
     <w:p>
@@ -4136,10 +4115,7 @@
       </w:r>
       <w:proofErr w:type="spellStart"/>
       <w:r>
-        <w:t>Ru</w:t>
-      </w:r>
-      <w:r>
-        <w:t>taceae</w:t>
+        <w:t>Rutaceae</w:t>
       </w:r>
       <w:proofErr w:type="spellEnd"/>
       <w:r>
@@ -4578,10 +4554,7 @@
       </w:r>
       <w:proofErr w:type="spellEnd"/>
       <w:r>
-        <w:t xml:space="preserve">, </w:t>
-      </w:r>
-      <w:r>
-        <w:t xml:space="preserve">family </w:t>
+        <w:t xml:space="preserve">, family </w:t>
       </w:r>
       <w:proofErr w:type="spellStart"/>
       <w:r>
@@ -4620,10 +4593,7 @@
       </w:r>
       <w:proofErr w:type="spellStart"/>
       <w:r>
-        <w:t>Donnadi</w:t>
-      </w:r>
-      <w:r>
-        <w:t>eu</w:t>
+        <w:t>Donnadieu</w:t>
       </w:r>
       <w:proofErr w:type="spellEnd"/>
       <w:r>
@@ -4692,13 +4662,7 @@
         <w:ind w:left="-5" w:right="6"/>
       </w:pPr>
       <w:r>
-        <w:t>OFV-infected pl</w:t>
-      </w:r>
-      <w:r>
-        <w:t>ants exhibit various symptoms depending on the infected plant species as well as the strain of the OFV associated with the infection (Kubo et al. 2009), but symptoms typically appear as chlorotic flecks, which ultimately coalesce into larger spots or rings</w:t>
-      </w:r>
-      <w:r>
-        <w:t>pot patterns (</w:t>
+        <w:t>OFV-infected plants exhibit various symptoms depending on the infected plant species as well as the strain of the OFV associated with the infection (Kubo et al. 2009), but symptoms typically appear as chlorotic flecks, which ultimately coalesce into larger spots or ringspot patterns (</w:t>
       </w:r>
       <w:hyperlink r:id="rId7">
         <w:r>
@@ -4749,10 +4713,7 @@
         <w:t>Cymbidium</w:t>
       </w:r>
       <w:r>
-        <w:t xml:space="preserve"> orchids in Japan (Doi et al. 1977). OFV and OFV-like rhabdoviruses have been reported </w:t>
-      </w:r>
-      <w:r>
-        <w:t>infecting orchids in Asia, Africa, North America, South America, Europe, and Oceania. The prevalence of OFV and its mite vector is thought to be associated with the movement of infected orchids (</w:t>
+        <w:t xml:space="preserve"> orchids in Japan (Doi et al. 1977). OFV and OFV-like rhabdoviruses have been reported infecting orchids in Asia, Africa, North America, South America, Europe, and Oceania. The prevalence of OFV and its mite vector is thought to be associated with the movement of infected orchids (</w:t>
       </w:r>
       <w:proofErr w:type="spellStart"/>
       <w:r>
@@ -4777,10 +4738,7 @@
         <w:ind w:left="-5" w:right="6"/>
       </w:pPr>
       <w:r>
-        <w:t xml:space="preserve">OFV naturally infects </w:t>
-      </w:r>
-      <w:r>
-        <w:t xml:space="preserve">more than fifty species of </w:t>
+        <w:t xml:space="preserve">OFV naturally infects more than fifty species of </w:t>
       </w:r>
       <w:proofErr w:type="spellStart"/>
       <w:r>
@@ -4859,13 +4817,7 @@
           <w:lang w:val="es-419"/>
         </w:rPr>
         <w:lastRenderedPageBreak/>
-        <w:t>2015, 2020</w:t>
-      </w:r>
-      <w:r>
-        <w:rPr>
-          <w:lang w:val="es-419"/>
-        </w:rPr>
-        <w:t xml:space="preserve">, Cook et al. 2019, Olmedo-Velarde et al. 2019). </w:t>
+        <w:t xml:space="preserve">2015, 2020, Cook et al. 2019, Olmedo-Velarde et al. 2019). </w:t>
       </w:r>
       <w:r>
         <w:t xml:space="preserve">Mechanical transmission of </w:t>
@@ -4894,10 +4846,7 @@
         <w:ind w:left="-5" w:right="6"/>
       </w:pPr>
       <w:r>
-        <w:t>2013), under</w:t>
-      </w:r>
-      <w:r>
-        <w:t xml:space="preserve"> laboratory conditions.</w:t>
+        <w:t>2013), under laboratory conditions.</w:t>
       </w:r>
     </w:p>
     <w:p>
@@ -5326,10 +5275,7 @@
       </w:r>
       <w:proofErr w:type="spellEnd"/>
       <w:r>
-        <w:t xml:space="preserve">) are considered the most </w:t>
-      </w:r>
-      <w:r>
-        <w:t>important ground cover nursery plants in the southeastern United States (</w:t>
+        <w:t>) are considered the most important ground cover nursery plants in the southeastern United States (</w:t>
       </w:r>
       <w:proofErr w:type="spellStart"/>
       <w:r>
@@ -5371,10 +5317,7 @@
         <w:ind w:left="-5" w:right="6"/>
       </w:pPr>
       <w:r>
-        <w:t>Diagnostic Clinic at the North Florida Research and Education Center (NFRE</w:t>
-      </w:r>
-      <w:r>
-        <w:t xml:space="preserve">C) in Quincy, FL. All the samples were tested with RT-PCR and were found negative for </w:t>
+        <w:t xml:space="preserve">Diagnostic Clinic at the North Florida Research and Education Center (NFREC) in Quincy, FL. All the samples were tested with RT-PCR and were found negative for </w:t>
       </w:r>
       <w:proofErr w:type="spellStart"/>
       <w:r>
@@ -5482,10 +5425,7 @@
         <w:ind w:left="-5" w:right="6"/>
       </w:pPr>
       <w:r>
-        <w:t>The initial site of collection was visited two more times during 2020 to gather plants for identification of the unidentified plant pathogen. These surveys were conducted during July and August to collect more putatively infected</w:t>
-      </w:r>
-      <w:r>
-        <w:t xml:space="preserve"> plants, including more </w:t>
+        <w:t xml:space="preserve">The initial site of collection was visited two more times during 2020 to gather plants for identification of the unidentified plant pathogen. These surveys were conducted during July and August to collect more putatively infected plants, including more </w:t>
       </w:r>
       <w:r>
         <w:rPr>
@@ -6045,10 +5985,7 @@
         </mc:AlternateContent>
       </w:r>
       <w:r>
-        <w:t>The presence of OFV</w:t>
-      </w:r>
-      <w:r>
-        <w:t xml:space="preserve"> was confirmed using OFV generic R2-Dicho-GF and R2-Dicho-GR primers by one step conventional RT-PCR (Roy et al. 2020), amplifying ~800 </w:t>
+        <w:t xml:space="preserve">The presence of OFV was confirmed using OFV generic R2-Dicho-GF and R2-Dicho-GR primers by one step conventional RT-PCR (Roy et al. 2020), amplifying ~800 </w:t>
       </w:r>
       <w:proofErr w:type="spellStart"/>
       <w:r>
@@ -6073,10 +6010,7 @@
         <w:t>Liriope</w:t>
       </w:r>
       <w:r>
-        <w:t xml:space="preserve"> leaf sample. Sanger sequencing of RTPCR amplicons shared 98% nucleo</w:t>
-      </w:r>
-      <w:r>
-        <w:t>tide identity with orchid strains of OFV: OFVOrc1 and OFV-Orc2 (GenBank Accession numbers: AB244418 and LC222630) (Kondo et al. 2006, 2017).</w:t>
+        <w:t xml:space="preserve"> leaf sample. Sanger sequencing of RTPCR amplicons shared 98% nucleotide identity with orchid strains of OFV: OFVOrc1 and OFV-Orc2 (GenBank Accession numbers: AB244418 and LC222630) (Kondo et al. 2006, 2017).</w:t>
       </w:r>
     </w:p>
     <w:p>
@@ -6097,17 +6031,11 @@
       </w:r>
       <w:proofErr w:type="spellStart"/>
       <w:r>
-        <w:t>Aspara</w:t>
-      </w:r>
-      <w:r>
-        <w:t>gaceae</w:t>
+        <w:t>Asparagaceae</w:t>
       </w:r>
       <w:proofErr w:type="spellEnd"/>
       <w:r>
-        <w:t xml:space="preserve"> putatively infected with OFV in Leon and Alachua counties (Table 1). Mites were collected from symptomatic plants in Leon county and observed with phase contrast microscopy. Tenuipalpid mites (flat mites or false spider mites) were commonly found in</w:t>
-      </w:r>
-      <w:r>
-        <w:t xml:space="preserve"> abundance on the </w:t>
+        <w:t xml:space="preserve"> putatively infected with OFV in Leon and Alachua counties (Table 1). Mites were collected from symptomatic plants in Leon county and observed with phase contrast microscopy. Tenuipalpid mites (flat mites or false spider mites) were commonly found in abundance on the </w:t>
       </w:r>
       <w:proofErr w:type="spellStart"/>
       <w:r>
@@ -6196,10 +6124,7 @@
       </w:r>
       <w:proofErr w:type="spellEnd"/>
       <w:r>
-        <w:t xml:space="preserve"> and later confirmed by the FDACS via Differential Interference Contrast (DIC) micr</w:t>
-      </w:r>
-      <w:r>
-        <w:t xml:space="preserve">oscopy. The </w:t>
+        <w:t xml:space="preserve"> and later confirmed by the FDACS via Differential Interference Contrast (DIC) microscopy. The </w:t>
       </w:r>
       <w:proofErr w:type="spellStart"/>
       <w:r>
@@ -6226,10 +6151,7 @@
       </w:r>
       <w:proofErr w:type="spellEnd"/>
       <w:r>
-        <w:t>) for species identification (León and Nadler 2010</w:t>
-      </w:r>
-      <w:r>
-        <w:t xml:space="preserve">, Beard et al. 2015, </w:t>
+        <w:t xml:space="preserve">) for species identification (León and Nadler 2010, Beard et al. 2015, </w:t>
       </w:r>
       <w:proofErr w:type="spellStart"/>
       <w:r>
@@ -6259,10 +6181,7 @@
         </w:r>
       </w:hyperlink>
       <w:r>
-        <w:t>). The determinations approved prior identifications o</w:t>
-      </w:r>
-      <w:r>
-        <w:t xml:space="preserve">f </w:t>
+        <w:t xml:space="preserve">). The determinations approved prior identifications of </w:t>
       </w:r>
       <w:r>
         <w:rPr>
@@ -6362,20 +6281,11 @@
         <w:rPr>
           <w:i/>
         </w:rPr>
-        <w:t>Bra</w:t>
-      </w:r>
-      <w:r>
-        <w:rPr>
-          <w:i/>
-        </w:rPr>
-        <w:t>ssia</w:t>
+        <w:t>Brassia</w:t>
       </w:r>
       <w:proofErr w:type="spellEnd"/>
       <w:r>
-        <w:t xml:space="preserve"> orchids. The significance of this report is their reference to spoke-wheel configurations of the viral particles (Ko et al. 1985), a sign typically associated with OFV infection (Chang et al. 1976). Unfortunately, Ko et al. (1985) made no mention of m</w:t>
-      </w:r>
-      <w:r>
-        <w:t xml:space="preserve">ites or further investigations of this virus. The first certain report of OFV was from Hawaii in </w:t>
+        <w:t xml:space="preserve"> orchids. The significance of this report is their reference to spoke-wheel configurations of the viral particles (Ko et al. 1985), a sign typically associated with OFV infection (Chang et al. 1976). Unfortunately, Ko et al. (1985) made no mention of mites or further investigations of this virus. The first certain report of OFV was from Hawaii in </w:t>
       </w:r>
     </w:p>
     <w:p>
@@ -7373,10 +7283,7 @@
         <w:t>Phalaenopsis</w:t>
       </w:r>
       <w:r>
-        <w:t xml:space="preserve"> hybrids in the US, using TEM of ultrathin sections of plant tissue a</w:t>
-      </w:r>
-      <w:r>
-        <w:t xml:space="preserve">s well as molecular sequence analysis and its association with </w:t>
+        <w:t xml:space="preserve"> hybrids in the US, using TEM of ultrathin sections of plant tissue as well as molecular sequence analysis and its association with </w:t>
       </w:r>
       <w:proofErr w:type="spellStart"/>
       <w:r>
@@ -7412,10 +7319,7 @@
       </w:r>
       <w:proofErr w:type="spellEnd"/>
       <w:r>
-        <w:t xml:space="preserve"> group, as referred by Kondo et</w:t>
-      </w:r>
-      <w:r>
-        <w:t xml:space="preserve"> al. (2003).</w:t>
+        <w:t xml:space="preserve"> group, as referred by Kondo et al. (2003).</w:t>
       </w:r>
     </w:p>
     <w:p>
@@ -7481,10 +7385,7 @@
         <w:t>Liriope</w:t>
       </w:r>
       <w:r>
-        <w:t xml:space="preserve"> spp., cv ‘Gigantea’ </w:t>
-      </w:r>
-      <w:r>
-        <w:t xml:space="preserve">are thought to belong to either </w:t>
+        <w:t xml:space="preserve"> spp., cv ‘Gigantea’ are thought to belong to either </w:t>
       </w:r>
       <w:r>
         <w:rPr>
@@ -7569,13 +7470,7 @@
         <w:rPr>
           <w:color w:val="B5082E"/>
         </w:rPr>
-        <w:t>m</w:t>
-      </w:r>
-      <w:r>
-        <w:rPr>
-          <w:color w:val="B5082E"/>
-        </w:rPr>
-        <w:t xml:space="preserve">ention </w:t>
+        <w:t xml:space="preserve">mention </w:t>
       </w:r>
       <w:r>
         <w:rPr>
@@ -7975,10 +7870,7 @@
                               </w:r>
                               <w:proofErr w:type="spellEnd"/>
                               <w:r>
-                                <w:t xml:space="preserve"> on Taxonomy of Viruses (ICTV) classificat</w:t>
-                              </w:r>
-                              <w:r>
-                                <w:t xml:space="preserve">ion, OFV consist of </w:t>
+                                <w:t xml:space="preserve"> on Taxonomy of Viruses (ICTV) classification, OFV consist of </w:t>
                               </w:r>
                             </w:p>
                           </w:txbxContent>
@@ -8800,10 +8692,7 @@
                                 <w:ind w:left="0" w:firstLine="0"/>
                               </w:pPr>
                               <w:r>
-                                <w:t>closely related to OFV strains (Hartung et al. 2015, Roy et al. 2020). Ass</w:t>
-                              </w:r>
-                              <w:r>
-                                <w:t xml:space="preserve">ociation of a </w:t>
+                                <w:t xml:space="preserve">closely related to OFV strains (Hartung et al. 2015, Roy et al. 2020). Association of a </w:t>
                               </w:r>
                             </w:p>
                           </w:txbxContent>
@@ -8907,10 +8796,7 @@
                               </w:r>
                               <w:proofErr w:type="spellEnd"/>
                               <w:r>
-                                <w:t xml:space="preserve"> et al. 2019) </w:t>
-                              </w:r>
-                              <w:r>
-                                <w:t xml:space="preserve">in </w:t>
+                                <w:t xml:space="preserve"> et al. 2019) in </w:t>
                               </w:r>
                             </w:p>
                           </w:txbxContent>
@@ -11018,10 +10904,7 @@
                         </w:r>
                         <w:proofErr w:type="spellEnd"/>
                         <w:r>
-                          <w:t xml:space="preserve"> on Taxonomy of Viruses (ICTV) classificat</w:t>
-                        </w:r>
-                        <w:r>
-                          <w:t xml:space="preserve">ion, OFV consist of </w:t>
+                          <w:t xml:space="preserve"> on Taxonomy of Viruses (ICTV) classification, OFV consist of </w:t>
                         </w:r>
                       </w:p>
                     </w:txbxContent>
@@ -11452,10 +11335,7 @@
                           <w:ind w:left="0" w:firstLine="0"/>
                         </w:pPr>
                         <w:r>
-                          <w:t>closely related to OFV strains (Hartung et al. 2015, Roy et al. 2020). Ass</w:t>
-                        </w:r>
-                        <w:r>
-                          <w:t xml:space="preserve">ociation of a </w:t>
+                          <w:t xml:space="preserve">closely related to OFV strains (Hartung et al. 2015, Roy et al. 2020). Association of a </w:t>
                         </w:r>
                       </w:p>
                     </w:txbxContent>
@@ -11508,10 +11388,7 @@
                         </w:r>
                         <w:proofErr w:type="spellEnd"/>
                         <w:r>
-                          <w:t xml:space="preserve"> et al. 2019) </w:t>
-                        </w:r>
-                        <w:r>
-                          <w:t xml:space="preserve">in </w:t>
+                          <w:t xml:space="preserve"> et al. 2019) in </w:t>
                         </w:r>
                       </w:p>
                     </w:txbxContent>
@@ -12763,10 +12640,7 @@
         <w:ind w:left="-5"/>
       </w:pPr>
       <w:r>
-        <w:t>Acknowledgement</w:t>
-      </w:r>
-      <w:r>
-        <w:t>s</w:t>
+        <w:t>Acknowledgements</w:t>
       </w:r>
     </w:p>
     <w:p>
@@ -13111,10 +12985,7 @@
       </w:r>
       <w:proofErr w:type="spellEnd"/>
       <w:r>
-        <w:t>, Univ. of Sao Paulo, Brazil for checking the mite</w:t>
-      </w:r>
-      <w:r>
-        <w:t>s we have sent for species validation. Furthermore</w:t>
+        <w:t>, Univ. of Sao Paulo, Brazil for checking the mites we have sent for species validation. Furthermore</w:t>
       </w:r>
       <w:r>
         <w:rPr>
@@ -13132,13 +13003,7 @@
       </w:r>
       <w:proofErr w:type="spellEnd"/>
       <w:r>
-        <w:t xml:space="preserve"> collected. We are especially indebted to the late Dr. Gary Bauchan for his contributions to this study and the field of acarology,</w:t>
-      </w:r>
-      <w:r>
-        <w:t xml:space="preserve"> he will be greatly missed. This research was partly funded by the USDA National Institute of Food and Agriculture, Hatch project FLA-NFC-005607. Mention of trade names or commercial products in this publication is solely for the purpose of providing speci</w:t>
-      </w:r>
-      <w:r>
-        <w:t>fic information and does not imply recommendation or endorsement by the USDA; USDA is an equal opportunity provider and employer.</w:t>
+        <w:t xml:space="preserve"> collected. We are especially indebted to the late Dr. Gary Bauchan for his contributions to this study and the field of acarology, he will be greatly missed. This research was partly funded by the USDA National Institute of Food and Agriculture, Hatch project FLA-NFC-005607. Mention of trade names or commercial products in this publication is solely for the purpose of providing specific information and does not imply recommendation or endorsement by the USDA; USDA is an equal opportunity provider and employer.</w:t>
       </w:r>
     </w:p>
     <w:p>
@@ -13306,15 +13171,7 @@
           <w:b/>
           <w:lang w:val="es-419"/>
         </w:rPr>
-        <w:t>P. A. Brown, A. Bukreyev, A. Balkema-Buschmann, U. J. Buchholz, C. Cha</w:t>
-      </w:r>
-      <w:r>
-        <w:rPr>
-          <w:rFonts w:ascii="Cambria" w:eastAsia="Cambria" w:hAnsi="Cambria" w:cs="Cambria"/>
-          <w:b/>
-          <w:lang w:val="es-419"/>
-        </w:rPr>
-        <w:t xml:space="preserve">biJesus, K. Chandran, C. Chiapponi, I. Crozier, R. L. de Swart, R. G. Dietzgen, O. </w:t>
+        <w:t xml:space="preserve">P. A. Brown, A. Bukreyev, A. Balkema-Buschmann, U. J. Buchholz, C. ChabiJesus, K. Chandran, C. Chiapponi, I. Crozier, R. L. de Swart, R. G. Dietzgen, O. </w:t>
       </w:r>
     </w:p>
     <w:p>
@@ -13474,14 +13331,7 @@
           <w:rFonts w:ascii="Cambria" w:eastAsia="Cambria" w:hAnsi="Cambria" w:cs="Cambria"/>
           <w:b/>
         </w:rPr>
-        <w:t>Griffiths</w:t>
-      </w:r>
-      <w:r>
-        <w:rPr>
-          <w:rFonts w:ascii="Cambria" w:eastAsia="Cambria" w:hAnsi="Cambria" w:cs="Cambria"/>
-          <w:b/>
-        </w:rPr>
-        <w:t xml:space="preserve">, R. Hewson, M. </w:t>
+        <w:t xml:space="preserve">Griffiths, R. Hewson, M. </w:t>
       </w:r>
       <w:proofErr w:type="spellStart"/>
       <w:r>
@@ -13600,15 +13450,7 @@
           <w:b/>
           <w:lang w:val="es-419"/>
         </w:rPr>
-        <w:t>Lelli, E. M. Leroy, J. Lǐ, P. Maes, S.-Y. L. Marzano, A. Moreno, E. Mühlberger, S. V. Netesov, N. Nowotn</w:t>
-      </w:r>
-      <w:r>
-        <w:rPr>
-          <w:rFonts w:ascii="Cambria" w:eastAsia="Cambria" w:hAnsi="Cambria" w:cs="Cambria"/>
-          <w:b/>
-          <w:lang w:val="es-419"/>
-        </w:rPr>
-        <w:t xml:space="preserve">y, A. Nylund, A. L. Økland, G. Palacios, B. Pályi, J. T. Pawęska, S. L. Payne, A. Prosperi, P. L. Ramos-González, B. K. Rima, P. Rota, D. </w:t>
+        <w:t xml:space="preserve">Lelli, E. M. Leroy, J. Lǐ, P. Maes, S.-Y. L. Marzano, A. Moreno, E. Mühlberger, S. V. Netesov, N. Nowotny, A. Nylund, A. L. Økland, G. Palacios, B. Pályi, J. T. Pawęska, S. L. Payne, A. Prosperi, P. L. Ramos-González, B. K. Rima, P. Rota, D. </w:t>
       </w:r>
     </w:p>
     <w:p>
@@ -13678,14 +13520,7 @@
           <w:rFonts w:ascii="Cambria" w:eastAsia="Cambria" w:hAnsi="Cambria" w:cs="Cambria"/>
           <w:b/>
         </w:rPr>
-        <w:t>, D. M. Stone, A. Takada, R. B.</w:t>
-      </w:r>
-      <w:r>
-        <w:rPr>
-          <w:rFonts w:ascii="Cambria" w:eastAsia="Cambria" w:hAnsi="Cambria" w:cs="Cambria"/>
-          <w:b/>
-        </w:rPr>
-        <w:t xml:space="preserve"> </w:t>
+        <w:t xml:space="preserve">, D. M. Stone, A. Takada, R. B. </w:t>
       </w:r>
       <w:proofErr w:type="spellStart"/>
       <w:r>
@@ -13869,13 +13704,7 @@
         <w:rPr>
           <w:rFonts w:ascii="Cambria" w:eastAsia="Cambria" w:hAnsi="Cambria" w:cs="Cambria"/>
         </w:rPr>
-        <w:t>: Update 2019</w:t>
-      </w:r>
-      <w:r>
-        <w:rPr>
-          <w:rFonts w:ascii="Cambria" w:eastAsia="Cambria" w:hAnsi="Cambria" w:cs="Cambria"/>
-        </w:rPr>
-        <w:t>. Archives of Virology. 164: 1967–1980.</w:t>
+        <w:t>: Update 2019. Archives of Virology. 164: 1967–1980.</w:t>
       </w:r>
     </w:p>
     <w:p>
@@ -14084,13 +13913,7 @@
         <w:rPr>
           <w:rFonts w:ascii="Cambria" w:eastAsia="Cambria" w:hAnsi="Cambria" w:cs="Cambria"/>
         </w:rPr>
-        <w:t>) spe</w:t>
-      </w:r>
-      <w:r>
-        <w:rPr>
-          <w:rFonts w:ascii="Cambria" w:eastAsia="Cambria" w:hAnsi="Cambria" w:cs="Cambria"/>
-        </w:rPr>
-        <w:t xml:space="preserve">cies complex (acari: </w:t>
+        <w:t xml:space="preserve">) species complex (acari: </w:t>
       </w:r>
       <w:proofErr w:type="spellStart"/>
       <w:r>
@@ -14162,13 +13985,7 @@
         <w:rPr>
           <w:rFonts w:ascii="Cambria" w:eastAsia="Cambria" w:hAnsi="Cambria" w:cs="Cambria"/>
         </w:rPr>
-        <w:t>. Incidence of citrus lep</w:t>
-      </w:r>
-      <w:r>
-        <w:rPr>
-          <w:rFonts w:ascii="Cambria" w:eastAsia="Cambria" w:hAnsi="Cambria" w:cs="Cambria"/>
-        </w:rPr>
-        <w:t xml:space="preserve">rosis virus c and orchid fleck </w:t>
+        <w:t xml:space="preserve">. Incidence of citrus leprosis virus c and orchid fleck </w:t>
       </w:r>
       <w:proofErr w:type="spellStart"/>
       <w:r>
@@ -14579,13 +14396,7 @@
         <w:rPr>
           <w:rFonts w:ascii="Cambria" w:eastAsia="Cambria" w:hAnsi="Cambria" w:cs="Cambria"/>
         </w:rPr>
-        <w:t xml:space="preserve">. Confirmation of first report of </w:t>
-      </w:r>
-      <w:r>
-        <w:rPr>
-          <w:rFonts w:ascii="Cambria" w:eastAsia="Cambria" w:hAnsi="Cambria" w:cs="Cambria"/>
-        </w:rPr>
-        <w:t xml:space="preserve">orchid fleck virus in </w:t>
+        <w:t xml:space="preserve">. Confirmation of first report of orchid fleck virus in </w:t>
       </w:r>
       <w:r>
         <w:rPr>
@@ -14670,13 +14481,7 @@
         <w:rPr>
           <w:rFonts w:ascii="Cambria" w:eastAsia="Cambria" w:hAnsi="Cambria" w:cs="Cambria"/>
         </w:rPr>
-        <w:t xml:space="preserve"> State University, Departm</w:t>
-      </w:r>
-      <w:r>
-        <w:rPr>
-          <w:rFonts w:ascii="Cambria" w:eastAsia="Cambria" w:hAnsi="Cambria" w:cs="Cambria"/>
-        </w:rPr>
-        <w:t xml:space="preserve">ent of Horticulture. </w:t>
+        <w:t xml:space="preserve"> State University, Department of Horticulture. </w:t>
       </w:r>
     </w:p>
     <w:p>
@@ -14772,14 +14577,7 @@
           <w:rFonts w:ascii="Cambria" w:eastAsia="Cambria" w:hAnsi="Cambria" w:cs="Cambria"/>
           <w:i/>
         </w:rPr>
-        <w:t>Orchid fleck vir</w:t>
-      </w:r>
-      <w:r>
-        <w:rPr>
-          <w:rFonts w:ascii="Cambria" w:eastAsia="Cambria" w:hAnsi="Cambria" w:cs="Cambria"/>
-          <w:i/>
-        </w:rPr>
-        <w:t>us</w:t>
+        <w:t>Orchid fleck virus</w:t>
       </w:r>
       <w:r>
         <w:rPr>
@@ -14912,15 +14710,7 @@
           <w:color w:val="B5082E"/>
           <w:u w:val="single" w:color="B5082E"/>
         </w:rPr>
-        <w:t>Xanthorr</w:t>
-      </w:r>
-      <w:r>
-        <w:rPr>
-          <w:rFonts w:ascii="Cambria" w:eastAsia="Cambria" w:hAnsi="Cambria" w:cs="Cambria"/>
-          <w:color w:val="B5082E"/>
-          <w:u w:val="single" w:color="B5082E"/>
-        </w:rPr>
-        <w:t>hoeaceae</w:t>
+        <w:t>Xanthorrhoeaceae</w:t>
       </w:r>
       <w:r>
         <w:rPr>
@@ -15903,14 +15693,7 @@
                                   <w:rFonts w:ascii="Cambria" w:eastAsia="Cambria" w:hAnsi="Cambria" w:cs="Cambria"/>
                                   <w:b/>
                                 </w:rPr>
-                                <w:t>Kondo, A. D.</w:t>
-                              </w:r>
-                              <w:r>
-                                <w:rPr>
-                                  <w:rFonts w:ascii="Cambria" w:eastAsia="Cambria" w:hAnsi="Cambria" w:cs="Cambria"/>
-                                  <w:b/>
-                                </w:rPr>
-                                <w:t xml:space="preserve"> </w:t>
+                                <w:t xml:space="preserve">Kondo, A. D. </w:t>
                               </w:r>
                               <w:proofErr w:type="spellStart"/>
                               <w:r>
@@ -17789,13 +17572,7 @@
                                 <w:rPr>
                                   <w:rFonts w:ascii="Cambria" w:eastAsia="Cambria" w:hAnsi="Cambria" w:cs="Cambria"/>
                                 </w:rPr>
-                                <w:t xml:space="preserve">. 50: </w:t>
-                              </w:r>
-                              <w:r>
-                                <w:rPr>
-                                  <w:rFonts w:ascii="Cambria" w:eastAsia="Cambria" w:hAnsi="Cambria" w:cs="Cambria"/>
-                                </w:rPr>
-                                <w:t>957–993.</w:t>
+                                <w:t>. 50: 957–993.</w:t>
                               </w:r>
                             </w:p>
                           </w:txbxContent>
@@ -19763,14 +19540,7 @@
                             <w:rFonts w:ascii="Cambria" w:eastAsia="Cambria" w:hAnsi="Cambria" w:cs="Cambria"/>
                             <w:b/>
                           </w:rPr>
-                          <w:t>Kondo, A. D.</w:t>
-                        </w:r>
-                        <w:r>
-                          <w:rPr>
-                            <w:rFonts w:ascii="Cambria" w:eastAsia="Cambria" w:hAnsi="Cambria" w:cs="Cambria"/>
-                            <w:b/>
-                          </w:rPr>
-                          <w:t xml:space="preserve"> </w:t>
+                          <w:t xml:space="preserve">Kondo, A. D. </w:t>
                         </w:r>
                         <w:proofErr w:type="spellStart"/>
                         <w:r>
@@ -20867,13 +20637,7 @@
                           <w:rPr>
                             <w:rFonts w:ascii="Cambria" w:eastAsia="Cambria" w:hAnsi="Cambria" w:cs="Cambria"/>
                           </w:rPr>
-                          <w:t xml:space="preserve">. 50: </w:t>
-                        </w:r>
-                        <w:r>
-                          <w:rPr>
-                            <w:rFonts w:ascii="Cambria" w:eastAsia="Cambria" w:hAnsi="Cambria" w:cs="Cambria"/>
-                          </w:rPr>
-                          <w:t>957–993.</w:t>
+                          <w:t>. 50: 957–993.</w:t>
                         </w:r>
                       </w:p>
                     </w:txbxContent>
@@ -21720,14 +21484,7 @@
           <w:rFonts w:ascii="Cambria" w:eastAsia="Cambria" w:hAnsi="Cambria" w:cs="Cambria"/>
           <w:b/>
         </w:rPr>
-        <w:t>, J. R. Edwardson, and R</w:t>
-      </w:r>
-      <w:r>
-        <w:rPr>
-          <w:rFonts w:ascii="Cambria" w:eastAsia="Cambria" w:hAnsi="Cambria" w:cs="Cambria"/>
-          <w:b/>
-        </w:rPr>
-        <w:t>. G. Christie</w:t>
+        <w:t>, J. R. Edwardson, and R. G. Christie</w:t>
       </w:r>
       <w:r>
         <w:rPr>
@@ -21787,13 +21544,7 @@
         <w:rPr>
           <w:rFonts w:ascii="Cambria" w:eastAsia="Cambria" w:hAnsi="Cambria" w:cs="Cambria"/>
         </w:rPr>
-        <w:t>. A possible occurrence of genome reassortment among bipartite rhabdoviruses. V</w:t>
-      </w:r>
-      <w:r>
-        <w:rPr>
-          <w:rFonts w:ascii="Cambria" w:eastAsia="Cambria" w:hAnsi="Cambria" w:cs="Cambria"/>
-        </w:rPr>
-        <w:t>irology. 508: 18–25.</w:t>
+        <w:t>. A possible occurrence of genome reassortment among bipartite rhabdoviruses. Virology. 508: 18–25.</w:t>
       </w:r>
     </w:p>
     <w:p>
@@ -21862,51 +21613,37 @@
         <w:rPr>
           <w:rFonts w:ascii="Cambria" w:eastAsia="Cambria" w:hAnsi="Cambria" w:cs="Cambria"/>
           <w:b/>
-        </w:rPr>
-        <w:t xml:space="preserve">Kondo, H., T. Maeda, and T. </w:t>
+          <w:lang w:val="es-419"/>
+        </w:rPr>
+        <w:t>Kondo, H., T. Maeda, and T. Tamada</w:t>
+      </w:r>
+      <w:r>
+        <w:rPr>
+          <w:rFonts w:ascii="Cambria" w:eastAsia="Cambria" w:hAnsi="Cambria" w:cs="Cambria"/>
+          <w:lang w:val="es-419"/>
+        </w:rPr>
+        <w:t xml:space="preserve">. </w:t>
+      </w:r>
+      <w:r>
+        <w:rPr>
+          <w:rFonts w:ascii="Cambria" w:eastAsia="Cambria" w:hAnsi="Cambria" w:cs="Cambria"/>
+          <w:b/>
+        </w:rPr>
+        <w:t>2003</w:t>
+      </w:r>
+      <w:r>
+        <w:rPr>
+          <w:rFonts w:ascii="Cambria" w:eastAsia="Cambria" w:hAnsi="Cambria" w:cs="Cambria"/>
+        </w:rPr>
+        <w:t xml:space="preserve">. Orchid fleck virus: </w:t>
       </w:r>
       <w:proofErr w:type="spellStart"/>
       <w:r>
         <w:rPr>
           <w:rFonts w:ascii="Cambria" w:eastAsia="Cambria" w:hAnsi="Cambria" w:cs="Cambria"/>
-          <w:b/>
-        </w:rPr>
-        <w:t>Tamada</w:t>
-      </w:r>
-      <w:proofErr w:type="spellEnd"/>
-      <w:r>
-        <w:rPr>
-          <w:rFonts w:ascii="Cambria" w:eastAsia="Cambria" w:hAnsi="Cambria" w:cs="Cambria"/>
-        </w:rPr>
-        <w:t xml:space="preserve">. </w:t>
-      </w:r>
-      <w:r>
-        <w:rPr>
-          <w:rFonts w:ascii="Cambria" w:eastAsia="Cambria" w:hAnsi="Cambria" w:cs="Cambria"/>
-          <w:b/>
-        </w:rPr>
-        <w:t>2003</w:t>
-      </w:r>
-      <w:r>
-        <w:rPr>
-          <w:rFonts w:ascii="Cambria" w:eastAsia="Cambria" w:hAnsi="Cambria" w:cs="Cambria"/>
-        </w:rPr>
-        <w:t xml:space="preserve">. Orchid fleck virus: </w:t>
-      </w:r>
-      <w:proofErr w:type="spellStart"/>
-      <w:r>
-        <w:rPr>
-          <w:rFonts w:ascii="Cambria" w:eastAsia="Cambria" w:hAnsi="Cambria" w:cs="Cambria"/>
           <w:i/>
         </w:rPr>
-        <w:t>Brevi</w:t>
-      </w:r>
-      <w:r>
-        <w:rPr>
-          <w:rFonts w:ascii="Cambria" w:eastAsia="Cambria" w:hAnsi="Cambria" w:cs="Cambria"/>
-          <w:i/>
-        </w:rPr>
-        <w:t>palpus</w:t>
+        <w:t>Brevipalpus</w:t>
       </w:r>
       <w:proofErr w:type="spellEnd"/>
       <w:r>
@@ -21991,13 +21728,7 @@
         <w:rPr>
           <w:rFonts w:ascii="Cambria" w:eastAsia="Cambria" w:hAnsi="Cambria" w:cs="Cambria"/>
         </w:rPr>
-        <w:t>. Orchid fleck symptoms may be caused naturally by two</w:t>
-      </w:r>
-      <w:r>
-        <w:rPr>
-          <w:rFonts w:ascii="Cambria" w:eastAsia="Cambria" w:hAnsi="Cambria" w:cs="Cambria"/>
-        </w:rPr>
-        <w:t xml:space="preserve"> different viruses transmitted by </w:t>
+        <w:t xml:space="preserve">. Orchid fleck symptoms may be caused naturally by two different viruses transmitted by </w:t>
       </w:r>
       <w:proofErr w:type="spellStart"/>
       <w:r>
@@ -22129,12 +21860,14 @@
         <w:rPr>
           <w:rFonts w:ascii="Cambria" w:eastAsia="Cambria" w:hAnsi="Cambria" w:cs="Cambria"/>
           <w:b/>
+          <w:lang w:val="es-419"/>
         </w:rPr>
         <w:t>León, G. P.-P. de, and S. A. Nadler</w:t>
       </w:r>
       <w:r>
         <w:rPr>
           <w:rFonts w:ascii="Cambria" w:eastAsia="Cambria" w:hAnsi="Cambria" w:cs="Cambria"/>
+          <w:lang w:val="es-419"/>
         </w:rPr>
         <w:t xml:space="preserve">. </w:t>
       </w:r>
@@ -22398,14 +22131,7 @@
           <w:rFonts w:ascii="Cambria" w:eastAsia="Cambria" w:hAnsi="Cambria" w:cs="Cambria"/>
           <w:b/>
         </w:rPr>
-        <w:t xml:space="preserve">, M., E. Bush, D. </w:t>
-      </w:r>
-      <w:r>
-        <w:rPr>
-          <w:rFonts w:ascii="Cambria" w:eastAsia="Cambria" w:hAnsi="Cambria" w:cs="Cambria"/>
-          <w:b/>
-        </w:rPr>
-        <w:t xml:space="preserve">L. </w:t>
+        <w:t xml:space="preserve">, M., E. Bush, D. L. </w:t>
       </w:r>
       <w:proofErr w:type="spellStart"/>
       <w:r>
@@ -22507,13 +22233,7 @@
         <w:rPr>
           <w:rFonts w:ascii="Cambria" w:eastAsia="Cambria" w:hAnsi="Cambria" w:cs="Cambria"/>
         </w:rPr>
-        <w:t>.</w:t>
-      </w:r>
-      <w:r>
-        <w:rPr>
-          <w:rFonts w:ascii="Cambria" w:eastAsia="Cambria" w:hAnsi="Cambria" w:cs="Cambria"/>
-        </w:rPr>
-        <w:t xml:space="preserve"> </w:t>
+        <w:t xml:space="preserve">. </w:t>
       </w:r>
       <w:r>
         <w:rPr>
@@ -22587,13 +22307,7 @@
         <w:rPr>
           <w:rFonts w:ascii="Cambria" w:eastAsia="Cambria" w:hAnsi="Cambria" w:cs="Cambria"/>
         </w:rPr>
-        <w:t>. The deep evolutionary relationships of the morphologically he</w:t>
-      </w:r>
-      <w:r>
-        <w:rPr>
-          <w:rFonts w:ascii="Cambria" w:eastAsia="Cambria" w:hAnsi="Cambria" w:cs="Cambria"/>
-        </w:rPr>
-        <w:t xml:space="preserve">terogeneous </w:t>
+        <w:t xml:space="preserve">. The deep evolutionary relationships of the morphologically heterogeneous </w:t>
       </w:r>
       <w:proofErr w:type="spellStart"/>
       <w:r>
@@ -22683,13 +22397,7 @@
         <w:rPr>
           <w:rFonts w:ascii="Cambria" w:eastAsia="Cambria" w:hAnsi="Cambria" w:cs="Cambria"/>
         </w:rPr>
-        <w:t xml:space="preserve"> ringspot-associ</w:t>
-      </w:r>
-      <w:r>
-        <w:rPr>
-          <w:rFonts w:ascii="Cambria" w:eastAsia="Cambria" w:hAnsi="Cambria" w:cs="Cambria"/>
-        </w:rPr>
-        <w:t xml:space="preserve">ated virus, a novel </w:t>
+        <w:t xml:space="preserve"> ringspot-associated virus, a novel </w:t>
       </w:r>
       <w:proofErr w:type="spellStart"/>
       <w:r>
@@ -22736,10 +22444,7 @@
         <w:tblW w:w="11144" w:type="dxa"/>
         <w:tblInd w:w="0" w:type="dxa"/>
         <w:tblCellMar>
-          <w:top w:w="0" w:type="dxa"/>
-          <w:left w:w="0" w:type="dxa"/>
           <w:bottom w:w="33" w:type="dxa"/>
-          <w:right w:w="0" w:type="dxa"/>
         </w:tblCellMar>
         <w:tblLook w:val="04A0" w:firstRow="1" w:lastRow="0" w:firstColumn="1" w:lastColumn="0" w:noHBand="0" w:noVBand="1"/>
       </w:tblPr>
@@ -22792,13 +22497,7 @@
               <w:rPr>
                 <w:rFonts w:ascii="Cambria" w:eastAsia="Cambria" w:hAnsi="Cambria" w:cs="Cambria"/>
               </w:rPr>
-              <w:t>. Orchid fleck virus: An unclassified bipartite, negat</w:t>
-            </w:r>
-            <w:r>
-              <w:rPr>
-                <w:rFonts w:ascii="Cambria" w:eastAsia="Cambria" w:hAnsi="Cambria" w:cs="Cambria"/>
-              </w:rPr>
-              <w:t>ive-sense RNA plant virus. Archives of Virology. 158: 313–323.</w:t>
+              <w:t>. Orchid fleck virus: An unclassified bipartite, negative-sense RNA plant virus. Archives of Virology. 158: 313–323.</w:t>
             </w:r>
           </w:p>
           <w:p>
@@ -22891,13 +22590,7 @@
               <w:rPr>
                 <w:rFonts w:ascii="Cambria" w:eastAsia="Cambria" w:hAnsi="Cambria" w:cs="Cambria"/>
               </w:rPr>
-              <w:t>. Reassortment of genome segments creates stable line</w:t>
-            </w:r>
-            <w:r>
-              <w:rPr>
-                <w:rFonts w:ascii="Cambria" w:eastAsia="Cambria" w:hAnsi="Cambria" w:cs="Cambria"/>
-              </w:rPr>
-              <w:t>ages among strains of orchid fleck virus infecting citrus in Mexico. Phytopathology. 110: 106–120.</w:t>
+              <w:t>. Reassortment of genome segments creates stable lineages among strains of orchid fleck virus infecting citrus in Mexico. Phytopathology. 110: 106–120.</w:t>
             </w:r>
           </w:p>
           <w:p>
@@ -22993,14 +22686,7 @@
                 <w:rFonts w:ascii="Cambria" w:eastAsia="Cambria" w:hAnsi="Cambria" w:cs="Cambria"/>
                 <w:b/>
               </w:rPr>
-              <w:t>2</w:t>
-            </w:r>
-            <w:r>
-              <w:rPr>
-                <w:rFonts w:ascii="Cambria" w:eastAsia="Cambria" w:hAnsi="Cambria" w:cs="Cambria"/>
-                <w:b/>
-              </w:rPr>
-              <w:t>015</w:t>
+              <w:t>2015</w:t>
             </w:r>
             <w:r>
               <w:rPr>
@@ -23099,14 +22785,7 @@
                 <w:rFonts w:ascii="Cambria" w:eastAsia="Cambria" w:hAnsi="Cambria" w:cs="Cambria"/>
                 <w:b/>
               </w:rPr>
-              <w:t>Velarde, A. O., A. Roy, C. Padmanabhan,</w:t>
-            </w:r>
-            <w:r>
-              <w:rPr>
-                <w:rFonts w:ascii="Cambria" w:eastAsia="Cambria" w:hAnsi="Cambria" w:cs="Cambria"/>
-                <w:b/>
-              </w:rPr>
-              <w:t xml:space="preserve"> S. </w:t>
+              <w:t xml:space="preserve">Velarde, A. O., A. Roy, C. Padmanabhan, S. </w:t>
             </w:r>
             <w:proofErr w:type="spellStart"/>
             <w:r>
@@ -23218,14 +22897,7 @@
                 <w:rFonts w:ascii="Cambria" w:eastAsia="Cambria" w:hAnsi="Cambria" w:cs="Cambria"/>
                 <w:b/>
               </w:rPr>
-              <w:t xml:space="preserve">Walker, P. J., K. R. Blasdell, C. </w:t>
-            </w:r>
-            <w:r>
-              <w:rPr>
-                <w:rFonts w:ascii="Cambria" w:eastAsia="Cambria" w:hAnsi="Cambria" w:cs="Cambria"/>
-                <w:b/>
-              </w:rPr>
-              <w:t xml:space="preserve">H. Calisher, R. G. </w:t>
+              <w:t xml:space="preserve">Walker, P. J., K. R. Blasdell, C. H. Calisher, R. G. </w:t>
             </w:r>
             <w:proofErr w:type="spellStart"/>
             <w:r>
@@ -23467,14 +23139,7 @@
                 <w:rFonts w:ascii="Cambria" w:eastAsia="Cambria" w:hAnsi="Cambria" w:cs="Cambria"/>
                 <w:b/>
               </w:rPr>
-              <w:t>Zheng, G. H.,</w:t>
-            </w:r>
-            <w:r>
-              <w:rPr>
-                <w:rFonts w:ascii="Cambria" w:eastAsia="Cambria" w:hAnsi="Cambria" w:cs="Cambria"/>
-                <w:b/>
-              </w:rPr>
-              <w:t xml:space="preserve"> Z. Z. Zheng, Q. X. Tong, Y. L. Ming, and others</w:t>
+              <w:t>Zheng, G. H., Z. Z. Zheng, Q. X. Tong, Y. L. Ming, and others</w:t>
             </w:r>
             <w:r>
               <w:rPr>
@@ -23938,8 +23603,6 @@
         <w:tblInd w:w="0" w:type="dxa"/>
         <w:tblCellMar>
           <w:top w:w="121" w:type="dxa"/>
-          <w:left w:w="0" w:type="dxa"/>
-          <w:bottom w:w="0" w:type="dxa"/>
           <w:right w:w="12" w:type="dxa"/>
         </w:tblCellMar>
         <w:tblLook w:val="04A0" w:firstRow="1" w:lastRow="0" w:firstColumn="1" w:lastColumn="0" w:noHBand="0" w:noVBand="1"/>
@@ -24814,10 +24477,7 @@
             </w:r>
             <w:proofErr w:type="spellEnd"/>
             <w:r>
-              <w:t xml:space="preserve"> (2009) or ‘Gran</w:t>
-            </w:r>
-            <w:r>
-              <w:t>diflora White’ (</w:t>
+              <w:t xml:space="preserve"> (2009) or ‘Grandiflora White’ (</w:t>
             </w:r>
             <w:proofErr w:type="spellStart"/>
             <w:r>
@@ -24890,10 +24550,7 @@
               <w:t>Liriope gigantea</w:t>
             </w:r>
             <w:r>
-              <w:t xml:space="preserve"> (d) chlorotic</w:t>
-            </w:r>
-            <w:r>
-              <w:t xml:space="preserve"> ringspot</w:t>
+              <w:t xml:space="preserve"> (d) chlorotic ringspot</w:t>
             </w:r>
             <w:r>
               <w:rPr>
@@ -24964,10 +24621,7 @@
             </w:r>
             <w:proofErr w:type="spellEnd"/>
             <w:r>
-              <w:t xml:space="preserve"> (OFV): (a) Detail of leaf chlorosis (b) Chlorosis caused by OFV appea</w:t>
-            </w:r>
-            <w:r>
-              <w:t xml:space="preserve">rs </w:t>
+              <w:t xml:space="preserve"> (OFV): (a) Detail of leaf chlorosis (b) Chlorosis caused by OFV appears </w:t>
             </w:r>
             <w:proofErr w:type="gramStart"/>
             <w:r>
@@ -25617,10 +25271,7 @@
       </w:r>
       <w:proofErr w:type="spellEnd"/>
       <w:r>
-        <w:t xml:space="preserve"> displaying various characters used for identification (Baker and Tuttle 1987, Beard et al. 2012) (a) Dorsum (b) Lateral view (c) Venter (d) Close up </w:t>
-      </w:r>
-      <w:r>
-        <w:t xml:space="preserve">of distal end of leg 2, with arrows indicating paired </w:t>
+        <w:t xml:space="preserve"> displaying various characters used for identification (Baker and Tuttle 1987, Beard et al. 2012) (a) Dorsum (b) Lateral view (c) Venter (d) Close up of distal end of leg 2, with arrows indicating paired </w:t>
       </w:r>
       <w:proofErr w:type="spellStart"/>
       <w:r>
@@ -25647,10 +25298,7 @@
       </w:r>
       <w:proofErr w:type="spellEnd"/>
       <w:r>
-        <w:t xml:space="preserve"> (f) Dorsal view of the distal portion of mite abdomen (g) Dorsal view of the mite rostrum (</w:t>
-      </w:r>
-      <w:r>
-        <w:t>h) Ventral view of mite rostrum, observe 3 distal setae.</w:t>
+        <w:t xml:space="preserve"> (f) Dorsal view of the distal portion of mite abdomen (g) Dorsal view of the mite rostrum (h) Ventral view of mite rostrum, observe 3 distal setae.</w:t>
       </w:r>
     </w:p>
     <w:p>
@@ -25699,13 +25347,7 @@
         <w:rPr>
           <w:i/>
         </w:rPr>
-        <w:t>Orchid</w:t>
-      </w:r>
-      <w:r>
-        <w:rPr>
-          <w:i/>
-        </w:rPr>
-        <w:t xml:space="preserve"> fleck </w:t>
+        <w:t xml:space="preserve">Orchid fleck </w:t>
       </w:r>
       <w:proofErr w:type="spellStart"/>
       <w:r>
@@ -25891,10 +25533,7 @@
         <w:footnoteRef/>
       </w:r>
       <w:r>
-        <w:t xml:space="preserve"> United States Department of Agriculture - Agriculture Research Service, Systemat</w:t>
-      </w:r>
-      <w:r>
-        <w:t xml:space="preserve">ic </w:t>
+        <w:t xml:space="preserve"> United States Department of Agriculture - Agriculture Research Service, Systematic </w:t>
       </w:r>
     </w:p>
     <w:p>

</xml_diff>